<commit_message>
Anadimos el resto de ficheros
</commit_message>
<xml_diff>
--- a/Examen de despliegue de aplicaciones web.docx
+++ b/Examen de despliegue de aplicaciones web.docx
@@ -549,8 +549,797 @@
         <w:t>git tag v1</w:t>
       </w:r>
     </w:p>
+    <w:p>
+      <w:pPr>
+        <w:rPr>
+          <w:sz w:val="32"/>
+          <w:szCs w:val="32"/>
+          <w:lang w:val="en-US"/>
+        </w:rPr>
+      </w:pPr>
+    </w:p>
+    <w:p>
+      <w:pPr>
+        <w:rPr>
+          <w:sz w:val="32"/>
+          <w:szCs w:val="32"/>
+          <w:lang w:val="en-US"/>
+        </w:rPr>
+      </w:pPr>
+      <w:r>
+        <w:rPr>
+          <w:noProof/>
+        </w:rPr>
+        <w:lastRenderedPageBreak/>
+        <w:drawing>
+          <wp:inline distT="0" distB="0" distL="0" distR="0" wp14:anchorId="74941868" wp14:editId="70793EC5">
+            <wp:extent cx="5010150" cy="4057650"/>
+            <wp:effectExtent l="0" t="0" r="0" b="0"/>
+            <wp:docPr id="7" name="Imagen 7" descr="Texto&#10;&#10;Descripción generada automáticamente"/>
+            <wp:cNvGraphicFramePr>
+              <a:graphicFrameLocks xmlns:a="http://schemas.openxmlformats.org/drawingml/2006/main" noChangeAspect="1"/>
+            </wp:cNvGraphicFramePr>
+            <a:graphic xmlns:a="http://schemas.openxmlformats.org/drawingml/2006/main">
+              <a:graphicData uri="http://schemas.openxmlformats.org/drawingml/2006/picture">
+                <pic:pic xmlns:pic="http://schemas.openxmlformats.org/drawingml/2006/picture">
+                  <pic:nvPicPr>
+                    <pic:cNvPr id="7" name="Imagen 7" descr="Texto&#10;&#10;Descripción generada automáticamente"/>
+                    <pic:cNvPicPr/>
+                  </pic:nvPicPr>
+                  <pic:blipFill>
+                    <a:blip r:embed="rId13"/>
+                    <a:stretch>
+                      <a:fillRect/>
+                    </a:stretch>
+                  </pic:blipFill>
+                  <pic:spPr>
+                    <a:xfrm>
+                      <a:off x="0" y="0"/>
+                      <a:ext cx="5010150" cy="4057650"/>
+                    </a:xfrm>
+                    <a:prstGeom prst="rect">
+                      <a:avLst/>
+                    </a:prstGeom>
+                  </pic:spPr>
+                </pic:pic>
+              </a:graphicData>
+            </a:graphic>
+          </wp:inline>
+        </w:drawing>
+      </w:r>
+    </w:p>
+    <w:p>
+      <w:pPr>
+        <w:rPr>
+          <w:sz w:val="32"/>
+          <w:szCs w:val="32"/>
+          <w:lang w:val="en-US"/>
+        </w:rPr>
+      </w:pPr>
+      <w:r>
+        <w:rPr>
+          <w:sz w:val="32"/>
+          <w:szCs w:val="32"/>
+          <w:lang w:val="en-US"/>
+        </w:rPr>
+        <w:t>git status -s</w:t>
+      </w:r>
+    </w:p>
+    <w:p>
+      <w:pPr>
+        <w:rPr>
+          <w:sz w:val="32"/>
+          <w:szCs w:val="32"/>
+          <w:lang w:val="en-US"/>
+        </w:rPr>
+      </w:pPr>
+      <w:r>
+        <w:rPr>
+          <w:sz w:val="32"/>
+          <w:szCs w:val="32"/>
+          <w:lang w:val="en-US"/>
+        </w:rPr>
+        <w:t>git add .</w:t>
+      </w:r>
+    </w:p>
+    <w:p>
+      <w:pPr>
+        <w:rPr>
+          <w:sz w:val="32"/>
+          <w:szCs w:val="32"/>
+          <w:lang w:val="en-US"/>
+        </w:rPr>
+      </w:pPr>
+      <w:r>
+        <w:rPr>
+          <w:sz w:val="32"/>
+          <w:szCs w:val="32"/>
+          <w:lang w:val="en-US"/>
+        </w:rPr>
+        <w:t>git commit -m "Subimos el 1.txt"</w:t>
+      </w:r>
+    </w:p>
+    <w:p>
+      <w:pPr>
+        <w:rPr>
+          <w:sz w:val="32"/>
+          <w:szCs w:val="32"/>
+          <w:lang w:val="en-US"/>
+        </w:rPr>
+      </w:pPr>
+      <w:r>
+        <w:rPr>
+          <w:sz w:val="32"/>
+          <w:szCs w:val="32"/>
+          <w:lang w:val="en-US"/>
+        </w:rPr>
+        <w:t>git push</w:t>
+      </w:r>
+    </w:p>
+    <w:p>
+      <w:pPr>
+        <w:rPr>
+          <w:sz w:val="32"/>
+          <w:szCs w:val="32"/>
+          <w:lang w:val="en-US"/>
+        </w:rPr>
+      </w:pPr>
+      <w:r>
+        <w:rPr>
+          <w:sz w:val="32"/>
+          <w:szCs w:val="32"/>
+          <w:lang w:val="en-US"/>
+        </w:rPr>
+        <w:br w:type="page"/>
+      </w:r>
+    </w:p>
+    <w:p>
+      <w:pPr>
+        <w:rPr>
+          <w:sz w:val="32"/>
+          <w:szCs w:val="32"/>
+          <w:lang w:val="en-US"/>
+        </w:rPr>
+      </w:pPr>
+    </w:p>
+    <w:p>
+      <w:pPr>
+        <w:rPr>
+          <w:sz w:val="32"/>
+          <w:szCs w:val="32"/>
+          <w:lang w:val="en-US"/>
+        </w:rPr>
+      </w:pPr>
+      <w:r>
+        <w:rPr>
+          <w:sz w:val="32"/>
+          <w:szCs w:val="32"/>
+          <w:lang w:val="en-US"/>
+        </w:rPr>
+        <w:t>Ejercicio2</w:t>
+      </w:r>
+    </w:p>
+    <w:p>
+      <w:pPr>
+        <w:rPr>
+          <w:noProof/>
+        </w:rPr>
+      </w:pPr>
+      <w:r>
+        <w:rPr>
+          <w:noProof/>
+        </w:rPr>
+        <w:drawing>
+          <wp:inline distT="0" distB="0" distL="0" distR="0" wp14:anchorId="4E67DD1F" wp14:editId="5E8CE337">
+            <wp:extent cx="5400040" cy="2566670"/>
+            <wp:effectExtent l="0" t="0" r="0" b="5080"/>
+            <wp:docPr id="8" name="Imagen 8" descr="Texto&#10;&#10;Descripción generada automáticamente con confianza media"/>
+            <wp:cNvGraphicFramePr>
+              <a:graphicFrameLocks xmlns:a="http://schemas.openxmlformats.org/drawingml/2006/main" noChangeAspect="1"/>
+            </wp:cNvGraphicFramePr>
+            <a:graphic xmlns:a="http://schemas.openxmlformats.org/drawingml/2006/main">
+              <a:graphicData uri="http://schemas.openxmlformats.org/drawingml/2006/picture">
+                <pic:pic xmlns:pic="http://schemas.openxmlformats.org/drawingml/2006/picture">
+                  <pic:nvPicPr>
+                    <pic:cNvPr id="8" name="Imagen 8" descr="Texto&#10;&#10;Descripción generada automáticamente con confianza media"/>
+                    <pic:cNvPicPr/>
+                  </pic:nvPicPr>
+                  <pic:blipFill>
+                    <a:blip r:embed="rId14"/>
+                    <a:stretch>
+                      <a:fillRect/>
+                    </a:stretch>
+                  </pic:blipFill>
+                  <pic:spPr>
+                    <a:xfrm>
+                      <a:off x="0" y="0"/>
+                      <a:ext cx="5400040" cy="2566670"/>
+                    </a:xfrm>
+                    <a:prstGeom prst="rect">
+                      <a:avLst/>
+                    </a:prstGeom>
+                  </pic:spPr>
+                </pic:pic>
+              </a:graphicData>
+            </a:graphic>
+          </wp:inline>
+        </w:drawing>
+      </w:r>
+    </w:p>
+    <w:p>
+      <w:pPr>
+        <w:rPr>
+          <w:sz w:val="32"/>
+          <w:szCs w:val="32"/>
+          <w:lang w:val="en-US"/>
+        </w:rPr>
+      </w:pPr>
+      <w:r>
+        <w:rPr>
+          <w:sz w:val="32"/>
+          <w:szCs w:val="32"/>
+          <w:lang w:val="en-US"/>
+        </w:rPr>
+        <w:t>git branch v0.2</w:t>
+      </w:r>
+    </w:p>
+    <w:p>
+      <w:pPr>
+        <w:rPr>
+          <w:sz w:val="32"/>
+          <w:szCs w:val="32"/>
+          <w:lang w:val="en-US"/>
+        </w:rPr>
+      </w:pPr>
+      <w:r>
+        <w:rPr>
+          <w:sz w:val="32"/>
+          <w:szCs w:val="32"/>
+          <w:lang w:val="en-US"/>
+        </w:rPr>
+        <w:t>git checkout v0.2</w:t>
+      </w:r>
+    </w:p>
+    <w:p>
+      <w:pPr>
+        <w:rPr>
+          <w:sz w:val="32"/>
+          <w:szCs w:val="32"/>
+          <w:lang w:val="en-US"/>
+        </w:rPr>
+      </w:pPr>
+      <w:r>
+        <w:rPr>
+          <w:sz w:val="32"/>
+          <w:szCs w:val="32"/>
+          <w:lang w:val="en-US"/>
+        </w:rPr>
+        <w:t>echo " 16/11/2021 - 7:00" &gt;2.txt</w:t>
+      </w:r>
+    </w:p>
+    <w:p>
+      <w:pPr>
+        <w:rPr>
+          <w:sz w:val="32"/>
+          <w:szCs w:val="32"/>
+          <w:lang w:val="en-US"/>
+        </w:rPr>
+      </w:pPr>
+      <w:r>
+        <w:rPr>
+          <w:noProof/>
+        </w:rPr>
+        <w:drawing>
+          <wp:inline distT="0" distB="0" distL="0" distR="0" wp14:anchorId="44BCFA63" wp14:editId="0402CC19">
+            <wp:extent cx="5400040" cy="925195"/>
+            <wp:effectExtent l="0" t="0" r="0" b="8255"/>
+            <wp:docPr id="9" name="Imagen 9" descr="Texto&#10;&#10;Descripción generada automáticamente"/>
+            <wp:cNvGraphicFramePr>
+              <a:graphicFrameLocks xmlns:a="http://schemas.openxmlformats.org/drawingml/2006/main" noChangeAspect="1"/>
+            </wp:cNvGraphicFramePr>
+            <a:graphic xmlns:a="http://schemas.openxmlformats.org/drawingml/2006/main">
+              <a:graphicData uri="http://schemas.openxmlformats.org/drawingml/2006/picture">
+                <pic:pic xmlns:pic="http://schemas.openxmlformats.org/drawingml/2006/picture">
+                  <pic:nvPicPr>
+                    <pic:cNvPr id="9" name="Imagen 9" descr="Texto&#10;&#10;Descripción generada automáticamente"/>
+                    <pic:cNvPicPr/>
+                  </pic:nvPicPr>
+                  <pic:blipFill>
+                    <a:blip r:embed="rId15"/>
+                    <a:stretch>
+                      <a:fillRect/>
+                    </a:stretch>
+                  </pic:blipFill>
+                  <pic:spPr>
+                    <a:xfrm>
+                      <a:off x="0" y="0"/>
+                      <a:ext cx="5400040" cy="925195"/>
+                    </a:xfrm>
+                    <a:prstGeom prst="rect">
+                      <a:avLst/>
+                    </a:prstGeom>
+                  </pic:spPr>
+                </pic:pic>
+              </a:graphicData>
+            </a:graphic>
+          </wp:inline>
+        </w:drawing>
+      </w:r>
+    </w:p>
+    <w:p>
+      <w:pPr>
+        <w:rPr>
+          <w:sz w:val="32"/>
+          <w:szCs w:val="32"/>
+          <w:lang w:val="en-US"/>
+        </w:rPr>
+      </w:pPr>
+      <w:r>
+        <w:rPr>
+          <w:sz w:val="32"/>
+          <w:szCs w:val="32"/>
+          <w:lang w:val="en-US"/>
+        </w:rPr>
+        <w:t xml:space="preserve">git push </w:t>
+      </w:r>
+      <w:hyperlink r:id="rId16" w:history="1">
+        <w:r>
+          <w:rPr>
+            <w:rStyle w:val="Hipervnculo"/>
+            <w:sz w:val="32"/>
+            <w:szCs w:val="32"/>
+            <w:lang w:val="en-US"/>
+          </w:rPr>
+          <w:t>https://github.com/AdrianPerez3/DAWExamen1Eval.git v0.2</w:t>
+        </w:r>
+      </w:hyperlink>
+    </w:p>
+    <w:p>
+      <w:pPr>
+        <w:rPr>
+          <w:sz w:val="32"/>
+          <w:szCs w:val="32"/>
+          <w:lang w:val="en-US"/>
+        </w:rPr>
+      </w:pPr>
+      <w:r>
+        <w:rPr>
+          <w:noProof/>
+        </w:rPr>
+        <w:drawing>
+          <wp:inline distT="0" distB="0" distL="0" distR="0" wp14:anchorId="430D972A" wp14:editId="7B6CF89A">
+            <wp:extent cx="4333875" cy="952500"/>
+            <wp:effectExtent l="0" t="0" r="9525" b="0"/>
+            <wp:docPr id="12" name="Imagen 12" descr="Interfaz de usuario gráfica, Texto, Aplicación&#10;&#10;Descripción generada automáticamente"/>
+            <wp:cNvGraphicFramePr>
+              <a:graphicFrameLocks xmlns:a="http://schemas.openxmlformats.org/drawingml/2006/main" noChangeAspect="1"/>
+            </wp:cNvGraphicFramePr>
+            <a:graphic xmlns:a="http://schemas.openxmlformats.org/drawingml/2006/main">
+              <a:graphicData uri="http://schemas.openxmlformats.org/drawingml/2006/picture">
+                <pic:pic xmlns:pic="http://schemas.openxmlformats.org/drawingml/2006/picture">
+                  <pic:nvPicPr>
+                    <pic:cNvPr id="12" name="Imagen 12" descr="Interfaz de usuario gráfica, Texto, Aplicación&#10;&#10;Descripción generada automáticamente"/>
+                    <pic:cNvPicPr/>
+                  </pic:nvPicPr>
+                  <pic:blipFill>
+                    <a:blip r:embed="rId17"/>
+                    <a:stretch>
+                      <a:fillRect/>
+                    </a:stretch>
+                  </pic:blipFill>
+                  <pic:spPr>
+                    <a:xfrm>
+                      <a:off x="0" y="0"/>
+                      <a:ext cx="4333875" cy="952500"/>
+                    </a:xfrm>
+                    <a:prstGeom prst="rect">
+                      <a:avLst/>
+                    </a:prstGeom>
+                  </pic:spPr>
+                </pic:pic>
+              </a:graphicData>
+            </a:graphic>
+          </wp:inline>
+        </w:drawing>
+      </w:r>
+    </w:p>
+    <w:p>
+      <w:pPr>
+        <w:rPr>
+          <w:sz w:val="32"/>
+          <w:szCs w:val="32"/>
+          <w:lang w:val="en-US"/>
+        </w:rPr>
+      </w:pPr>
+    </w:p>
+    <w:p>
+      <w:pPr>
+        <w:rPr>
+          <w:sz w:val="32"/>
+          <w:szCs w:val="32"/>
+          <w:lang w:val="en-US"/>
+        </w:rPr>
+      </w:pPr>
+      <w:r>
+        <w:rPr>
+          <w:noProof/>
+        </w:rPr>
+        <w:lastRenderedPageBreak/>
+        <w:drawing>
+          <wp:inline distT="0" distB="0" distL="0" distR="0" wp14:anchorId="5769CA01" wp14:editId="107768B9">
+            <wp:extent cx="4162425" cy="1628775"/>
+            <wp:effectExtent l="0" t="0" r="9525" b="9525"/>
+            <wp:docPr id="10" name="Imagen 10" descr="Texto&#10;&#10;Descripción generada automáticamente"/>
+            <wp:cNvGraphicFramePr>
+              <a:graphicFrameLocks xmlns:a="http://schemas.openxmlformats.org/drawingml/2006/main" noChangeAspect="1"/>
+            </wp:cNvGraphicFramePr>
+            <a:graphic xmlns:a="http://schemas.openxmlformats.org/drawingml/2006/main">
+              <a:graphicData uri="http://schemas.openxmlformats.org/drawingml/2006/picture">
+                <pic:pic xmlns:pic="http://schemas.openxmlformats.org/drawingml/2006/picture">
+                  <pic:nvPicPr>
+                    <pic:cNvPr id="10" name="Imagen 10" descr="Texto&#10;&#10;Descripción generada automáticamente"/>
+                    <pic:cNvPicPr/>
+                  </pic:nvPicPr>
+                  <pic:blipFill>
+                    <a:blip r:embed="rId18"/>
+                    <a:stretch>
+                      <a:fillRect/>
+                    </a:stretch>
+                  </pic:blipFill>
+                  <pic:spPr>
+                    <a:xfrm>
+                      <a:off x="0" y="0"/>
+                      <a:ext cx="4162425" cy="1628775"/>
+                    </a:xfrm>
+                    <a:prstGeom prst="rect">
+                      <a:avLst/>
+                    </a:prstGeom>
+                  </pic:spPr>
+                </pic:pic>
+              </a:graphicData>
+            </a:graphic>
+          </wp:inline>
+        </w:drawing>
+      </w:r>
+    </w:p>
+    <w:p>
+      <w:pPr>
+        <w:rPr>
+          <w:sz w:val="32"/>
+          <w:szCs w:val="32"/>
+          <w:lang w:val="en-US"/>
+        </w:rPr>
+      </w:pPr>
+    </w:p>
+    <w:p>
+      <w:pPr>
+        <w:rPr>
+          <w:sz w:val="32"/>
+          <w:szCs w:val="32"/>
+          <w:lang w:val="en-US"/>
+        </w:rPr>
+      </w:pPr>
+      <w:r>
+        <w:rPr>
+          <w:sz w:val="32"/>
+          <w:szCs w:val="32"/>
+          <w:lang w:val="en-US"/>
+        </w:rPr>
+        <w:t>git branch</w:t>
+      </w:r>
+    </w:p>
+    <w:p>
+      <w:pPr>
+        <w:rPr>
+          <w:sz w:val="32"/>
+          <w:szCs w:val="32"/>
+          <w:lang w:val="en-US"/>
+        </w:rPr>
+      </w:pPr>
+      <w:r>
+        <w:rPr>
+          <w:sz w:val="32"/>
+          <w:szCs w:val="32"/>
+          <w:lang w:val="en-US"/>
+        </w:rPr>
+        <w:t>git checkout main</w:t>
+      </w:r>
+    </w:p>
+    <w:p>
+      <w:pPr>
+        <w:rPr>
+          <w:sz w:val="32"/>
+          <w:szCs w:val="32"/>
+          <w:lang w:val="en-US"/>
+        </w:rPr>
+      </w:pPr>
+      <w:r>
+        <w:rPr>
+          <w:sz w:val="32"/>
+          <w:szCs w:val="32"/>
+          <w:lang w:val="en-US"/>
+        </w:rPr>
+        <w:t>git merge v0.2</w:t>
+      </w:r>
+    </w:p>
+    <w:p>
+      <w:pPr>
+        <w:rPr>
+          <w:sz w:val="32"/>
+          <w:szCs w:val="32"/>
+          <w:lang w:val="en-US"/>
+        </w:rPr>
+      </w:pPr>
+    </w:p>
+    <w:p>
+      <w:pPr>
+        <w:rPr>
+          <w:sz w:val="32"/>
+          <w:szCs w:val="32"/>
+          <w:lang w:val="en-US"/>
+        </w:rPr>
+      </w:pPr>
+      <w:r>
+        <w:rPr>
+          <w:sz w:val="32"/>
+          <w:szCs w:val="32"/>
+          <w:lang w:val="en-US"/>
+        </w:rPr>
+        <w:t>Ejercicio3</w:t>
+      </w:r>
+    </w:p>
+    <w:p>
+      <w:pPr>
+        <w:rPr>
+          <w:sz w:val="32"/>
+          <w:szCs w:val="32"/>
+          <w:lang w:val="en-US"/>
+        </w:rPr>
+      </w:pPr>
+      <w:r>
+        <w:rPr>
+          <w:noProof/>
+        </w:rPr>
+        <w:drawing>
+          <wp:inline distT="0" distB="0" distL="0" distR="0" wp14:anchorId="10B4BD00" wp14:editId="4AB37BC4">
+            <wp:extent cx="5400040" cy="1343660"/>
+            <wp:effectExtent l="0" t="0" r="0" b="8890"/>
+            <wp:docPr id="11" name="Imagen 11" descr="Texto&#10;&#10;Descripción generada automáticamente"/>
+            <wp:cNvGraphicFramePr>
+              <a:graphicFrameLocks xmlns:a="http://schemas.openxmlformats.org/drawingml/2006/main" noChangeAspect="1"/>
+            </wp:cNvGraphicFramePr>
+            <a:graphic xmlns:a="http://schemas.openxmlformats.org/drawingml/2006/main">
+              <a:graphicData uri="http://schemas.openxmlformats.org/drawingml/2006/picture">
+                <pic:pic xmlns:pic="http://schemas.openxmlformats.org/drawingml/2006/picture">
+                  <pic:nvPicPr>
+                    <pic:cNvPr id="11" name="Imagen 11" descr="Texto&#10;&#10;Descripción generada automáticamente"/>
+                    <pic:cNvPicPr/>
+                  </pic:nvPicPr>
+                  <pic:blipFill>
+                    <a:blip r:embed="rId19"/>
+                    <a:stretch>
+                      <a:fillRect/>
+                    </a:stretch>
+                  </pic:blipFill>
+                  <pic:spPr>
+                    <a:xfrm>
+                      <a:off x="0" y="0"/>
+                      <a:ext cx="5400040" cy="1343660"/>
+                    </a:xfrm>
+                    <a:prstGeom prst="rect">
+                      <a:avLst/>
+                    </a:prstGeom>
+                  </pic:spPr>
+                </pic:pic>
+              </a:graphicData>
+            </a:graphic>
+          </wp:inline>
+        </w:drawing>
+      </w:r>
+    </w:p>
+    <w:p>
+      <w:pPr>
+        <w:rPr>
+          <w:sz w:val="32"/>
+          <w:szCs w:val="32"/>
+          <w:lang w:val="en-US"/>
+        </w:rPr>
+      </w:pPr>
+      <w:r>
+        <w:rPr>
+          <w:sz w:val="32"/>
+          <w:szCs w:val="32"/>
+          <w:lang w:val="en-US"/>
+        </w:rPr>
+        <w:t>git status -s</w:t>
+      </w:r>
+    </w:p>
+    <w:p>
+      <w:pPr>
+        <w:rPr>
+          <w:sz w:val="32"/>
+          <w:szCs w:val="32"/>
+          <w:lang w:val="en-US"/>
+        </w:rPr>
+      </w:pPr>
+      <w:r>
+        <w:rPr>
+          <w:sz w:val="32"/>
+          <w:szCs w:val="32"/>
+          <w:lang w:val="en-US"/>
+        </w:rPr>
+        <w:t>git add .\1.txt</w:t>
+      </w:r>
+    </w:p>
+    <w:p>
+      <w:pPr>
+        <w:rPr>
+          <w:sz w:val="32"/>
+          <w:szCs w:val="32"/>
+          <w:lang w:val="en-US"/>
+        </w:rPr>
+      </w:pPr>
+      <w:r>
+        <w:rPr>
+          <w:sz w:val="32"/>
+          <w:szCs w:val="32"/>
+          <w:lang w:val="en-US"/>
+        </w:rPr>
+        <w:t>git commit -m "Commiteamos el archivo 1.txt"</w:t>
+      </w:r>
+    </w:p>
+    <w:p>
+      <w:pPr>
+        <w:rPr>
+          <w:sz w:val="32"/>
+          <w:szCs w:val="32"/>
+          <w:lang w:val="en-US"/>
+        </w:rPr>
+      </w:pPr>
+      <w:r>
+        <w:rPr>
+          <w:sz w:val="32"/>
+          <w:szCs w:val="32"/>
+          <w:lang w:val="en-US"/>
+        </w:rPr>
+        <w:t>cat .\1.txt</w:t>
+      </w:r>
+    </w:p>
+    <w:p>
+      <w:pPr>
+        <w:rPr>
+          <w:sz w:val="32"/>
+          <w:szCs w:val="32"/>
+          <w:lang w:val="en-US"/>
+        </w:rPr>
+      </w:pPr>
+      <w:r>
+        <w:rPr>
+          <w:sz w:val="32"/>
+          <w:szCs w:val="32"/>
+          <w:lang w:val="en-US"/>
+        </w:rPr>
+        <w:br w:type="page"/>
+      </w:r>
+    </w:p>
+    <w:p>
+      <w:pPr>
+        <w:rPr>
+          <w:sz w:val="32"/>
+          <w:szCs w:val="32"/>
+          <w:lang w:val="en-US"/>
+        </w:rPr>
+      </w:pPr>
+      <w:r>
+        <w:rPr>
+          <w:noProof/>
+        </w:rPr>
+        <w:lastRenderedPageBreak/>
+        <w:drawing>
+          <wp:inline distT="0" distB="0" distL="0" distR="0" wp14:anchorId="1C0EECBF" wp14:editId="37D6892F">
+            <wp:extent cx="5400040" cy="1704975"/>
+            <wp:effectExtent l="0" t="0" r="0" b="9525"/>
+            <wp:docPr id="13" name="Imagen 13" descr="Texto&#10;&#10;Descripción generada automáticamente"/>
+            <wp:cNvGraphicFramePr>
+              <a:graphicFrameLocks xmlns:a="http://schemas.openxmlformats.org/drawingml/2006/main" noChangeAspect="1"/>
+            </wp:cNvGraphicFramePr>
+            <a:graphic xmlns:a="http://schemas.openxmlformats.org/drawingml/2006/main">
+              <a:graphicData uri="http://schemas.openxmlformats.org/drawingml/2006/picture">
+                <pic:pic xmlns:pic="http://schemas.openxmlformats.org/drawingml/2006/picture">
+                  <pic:nvPicPr>
+                    <pic:cNvPr id="13" name="Imagen 13" descr="Texto&#10;&#10;Descripción generada automáticamente"/>
+                    <pic:cNvPicPr/>
+                  </pic:nvPicPr>
+                  <pic:blipFill>
+                    <a:blip r:embed="rId20"/>
+                    <a:stretch>
+                      <a:fillRect/>
+                    </a:stretch>
+                  </pic:blipFill>
+                  <pic:spPr>
+                    <a:xfrm>
+                      <a:off x="0" y="0"/>
+                      <a:ext cx="5400040" cy="1704975"/>
+                    </a:xfrm>
+                    <a:prstGeom prst="rect">
+                      <a:avLst/>
+                    </a:prstGeom>
+                  </pic:spPr>
+                </pic:pic>
+              </a:graphicData>
+            </a:graphic>
+          </wp:inline>
+        </w:drawing>
+      </w:r>
+    </w:p>
+    <w:p>
+      <w:pPr>
+        <w:rPr>
+          <w:sz w:val="32"/>
+          <w:szCs w:val="32"/>
+          <w:lang w:val="en-US"/>
+        </w:rPr>
+      </w:pPr>
+      <w:r>
+        <w:rPr>
+          <w:sz w:val="32"/>
+          <w:szCs w:val="32"/>
+          <w:lang w:val="en-US"/>
+        </w:rPr>
+        <w:t>git checkout v0.2</w:t>
+      </w:r>
+    </w:p>
+    <w:p>
+      <w:pPr>
+        <w:rPr>
+          <w:sz w:val="32"/>
+          <w:szCs w:val="32"/>
+          <w:lang w:val="en-US"/>
+        </w:rPr>
+      </w:pPr>
+      <w:r>
+        <w:rPr>
+          <w:sz w:val="32"/>
+          <w:szCs w:val="32"/>
+          <w:lang w:val="en-US"/>
+        </w:rPr>
+        <w:t>git status -s</w:t>
+      </w:r>
+    </w:p>
+    <w:p>
+      <w:pPr>
+        <w:rPr>
+          <w:sz w:val="32"/>
+          <w:szCs w:val="32"/>
+          <w:lang w:val="en-US"/>
+        </w:rPr>
+      </w:pPr>
+      <w:r>
+        <w:rPr>
+          <w:sz w:val="32"/>
+          <w:szCs w:val="32"/>
+          <w:lang w:val="en-US"/>
+        </w:rPr>
+        <w:t>git add .\1.txt</w:t>
+      </w:r>
+    </w:p>
+    <w:p>
+      <w:pPr>
+        <w:rPr>
+          <w:sz w:val="32"/>
+          <w:szCs w:val="32"/>
+        </w:rPr>
+      </w:pPr>
+      <w:r>
+        <w:rPr>
+          <w:sz w:val="32"/>
+          <w:szCs w:val="32"/>
+        </w:rPr>
+        <w:t>git commit -m "Anadomos el archivo 1.txt con Adios"</w:t>
+      </w:r>
+    </w:p>
     <w:sectPr>
-      <w:headerReference w:type="default" r:id="rId13"/>
+      <w:headerReference w:type="default" r:id="rId21"/>
       <w:pgSz w:w="11906" w:h="16838"/>
       <w:pgMar w:top="1417" w:right="1701" w:bottom="1417" w:left="1701" w:header="708" w:footer="708" w:gutter="0"/>
       <w:cols w:space="708"/>

</xml_diff>